<commit_message>
option for four or two legged robot, it walks to the left no matter where it is placed
</commit_message>
<xml_diff>
--- a/final_project_description.docx
+++ b/final_project_description.docx
@@ -141,7 +141,19 @@
         <w:rPr>
           <w:lang w:val="en-US"/>
         </w:rPr>
-        <w:t>Duplicate the robot we have from quadruped and get both robots to randomly be put somewhere in the landscape. I will make sure that everything works fine and both robots are able to evolve walking (in any direction, I will probably just have them both walk away from the screen)</w:t>
+        <w:t>Duplicate the robot we have from quadruped and get both robots to randomly be put somewhere in the landscape. I will make sure that everything works fine and both robots are able to evolve walking (in any direction</w:t>
+      </w:r>
+      <w:r>
+        <w:rPr>
+          <w:lang w:val="en-US"/>
+        </w:rPr>
+        <w:t>, I will probably just try and get them to both walk towards the midpoint [0,0,0]</w:t>
+      </w:r>
+      <w:r>
+        <w:rPr>
+          <w:lang w:val="en-US"/>
+        </w:rPr>
+        <w:t>)</w:t>
       </w:r>
     </w:p>
     <w:p>

</xml_diff>